<commit_message>
update nodejs test files
</commit_message>
<xml_diff>
--- a/nodejs demo preparation.docx
+++ b/nodejs demo preparation.docx
@@ -1,6 +1,6 @@
 
 <file path=word/document.xml><?xml version="1.0" encoding="utf-8"?>
-<w:document xmlns:wpc="http://schemas.microsoft.com/office/word/2010/wordprocessingCanvas" xmlns:cx="http://schemas.microsoft.com/office/drawing/2014/chartex" xmlns:cx1="http://schemas.microsoft.com/office/drawing/2015/9/8/chartex" xmlns:cx2="http://schemas.microsoft.com/office/drawing/2015/10/21/chartex" xmlns:cx3="http://schemas.microsoft.com/office/drawing/2016/5/9/chartex" xmlns:cx4="http://schemas.microsoft.com/office/drawing/2016/5/10/chartex" xmlns:cx5="http://schemas.microsoft.com/office/drawing/2016/5/11/chartex" xmlns:cx6="http://schemas.microsoft.com/office/drawing/2016/5/12/chartex" xmlns:cx7="http://schemas.microsoft.com/office/drawing/2016/5/13/chartex" xmlns:cx8="http://schemas.microsoft.com/office/drawing/2016/5/14/chartex" xmlns:mc="http://schemas.openxmlformats.org/markup-compatibility/2006" xmlns:aink="http://schemas.microsoft.com/office/drawing/2016/ink" xmlns:am3d="http://schemas.microsoft.com/office/drawing/2017/model3d" xmlns:o="urn:schemas-microsoft-com:office:office" xmlns:r="http://schemas.openxmlformats.org/officeDocument/2006/relationships" xmlns:m="http://schemas.openxmlformats.org/officeDocument/2006/math" xmlns:v="urn:schemas-microsoft-com:vml" xmlns:wp14="http://schemas.microsoft.com/office/word/2010/wordprocessingDrawing" xmlns:wp="http://schemas.openxmlformats.org/drawingml/2006/wordprocessingDrawing" xmlns:w10="urn:schemas-microsoft-com:office:word" xmlns:w="http://schemas.openxmlformats.org/wordprocessingml/2006/main" xmlns:w14="http://schemas.microsoft.com/office/word/2010/wordml" xmlns:w15="http://schemas.microsoft.com/office/word/2012/wordml" xmlns:w16cid="http://schemas.microsoft.com/office/word/2016/wordml/cid" xmlns:w16se="http://schemas.microsoft.com/office/word/2015/wordml/symex" xmlns:wpg="http://schemas.microsoft.com/office/word/2010/wordprocessingGroup" xmlns:wpi="http://schemas.microsoft.com/office/word/2010/wordprocessingInk" xmlns:wne="http://schemas.microsoft.com/office/word/2006/wordml" xmlns:wps="http://schemas.microsoft.com/office/word/2010/wordprocessingShape" mc:Ignorable="w14 w15 w16se w16cid wp14">
+<w:document xmlns:wpc="http://schemas.microsoft.com/office/word/2010/wordprocessingCanvas" xmlns:cx="http://schemas.microsoft.com/office/drawing/2014/chartex" xmlns:cx1="http://schemas.microsoft.com/office/drawing/2015/9/8/chartex" xmlns:cx2="http://schemas.microsoft.com/office/drawing/2015/10/21/chartex" xmlns:cx3="http://schemas.microsoft.com/office/drawing/2016/5/9/chartex" xmlns:cx4="http://schemas.microsoft.com/office/drawing/2016/5/10/chartex" xmlns:cx5="http://schemas.microsoft.com/office/drawing/2016/5/11/chartex" xmlns:cx6="http://schemas.microsoft.com/office/drawing/2016/5/12/chartex" xmlns:cx7="http://schemas.microsoft.com/office/drawing/2016/5/13/chartex" xmlns:cx8="http://schemas.microsoft.com/office/drawing/2016/5/14/chartex" xmlns:mc="http://schemas.openxmlformats.org/markup-compatibility/2006" xmlns:aink="http://schemas.microsoft.com/office/drawing/2016/ink" xmlns:am3d="http://schemas.microsoft.com/office/drawing/2017/model3d" xmlns:o="urn:schemas-microsoft-com:office:office" xmlns:r="http://schemas.openxmlformats.org/officeDocument/2006/relationships" xmlns:m="http://schemas.openxmlformats.org/officeDocument/2006/math" xmlns:v="urn:schemas-microsoft-com:vml" xmlns:wp14="http://schemas.microsoft.com/office/word/2010/wordprocessingDrawing" xmlns:wp="http://schemas.openxmlformats.org/drawingml/2006/wordprocessingDrawing" xmlns:w10="urn:schemas-microsoft-com:office:word" xmlns:w="http://schemas.openxmlformats.org/wordprocessingml/2006/main" xmlns:w14="http://schemas.microsoft.com/office/word/2010/wordml" xmlns:w15="http://schemas.microsoft.com/office/word/2012/wordml" xmlns:w16cex="http://schemas.microsoft.com/office/word/2018/wordml/cex" xmlns:w16cid="http://schemas.microsoft.com/office/word/2016/wordml/cid" xmlns:w16="http://schemas.microsoft.com/office/word/2018/wordml" xmlns:w16se="http://schemas.microsoft.com/office/word/2015/wordml/symex" xmlns:wpg="http://schemas.microsoft.com/office/word/2010/wordprocessingGroup" xmlns:wpi="http://schemas.microsoft.com/office/word/2010/wordprocessingInk" xmlns:wne="http://schemas.microsoft.com/office/word/2006/wordml" xmlns:wps="http://schemas.microsoft.com/office/word/2010/wordprocessingShape" mc:Ignorable="w14 w15 w16se w16cid w16 w16cex wp14">
   <w:body>
     <w:p>
       <w:pPr>
@@ -215,13 +215,11 @@
       <w:r>
         <w:t xml:space="preserve">Copy </w:t>
       </w:r>
-      <w:proofErr w:type="spellStart"/>
-      <w:r>
-        <w:t>SocketPro</w:t>
-      </w:r>
-      <w:proofErr w:type="spellEnd"/>
-      <w:r>
-        <w:t xml:space="preserve"> core libraries, libuservercore.so and libusocket.so</w:t>
+      <w:r>
+        <w:t>all</w:t>
+      </w:r>
+      <w:r>
+        <w:t xml:space="preserve"> libraries</w:t>
       </w:r>
       <w:r>
         <w:t xml:space="preserve"> at</w:t>
@@ -249,51 +247,6 @@
       <w:proofErr w:type="spellEnd"/>
       <w:r>
         <w:t>/lib.</w:t>
-      </w:r>
-      <w:r>
-        <w:t xml:space="preserve"> </w:t>
-      </w:r>
-      <w:r>
-        <w:t>Afterwards, c</w:t>
-      </w:r>
-      <w:r>
-        <w:t xml:space="preserve">opy all </w:t>
-      </w:r>
-      <w:r>
-        <w:t>libyyyy.so libraries</w:t>
-      </w:r>
-      <w:r>
-        <w:t xml:space="preserve"> at</w:t>
-      </w:r>
-      <w:proofErr w:type="gramStart"/>
-      <w:r>
-        <w:t xml:space="preserve"> ..</w:t>
-      </w:r>
-      <w:proofErr w:type="gramEnd"/>
-      <w:r>
-        <w:t>/bin/</w:t>
-      </w:r>
-      <w:proofErr w:type="spellStart"/>
-      <w:r>
-        <w:t>linux</w:t>
-      </w:r>
-      <w:proofErr w:type="spellEnd"/>
-      <w:r>
-        <w:t xml:space="preserve">/ </w:t>
-      </w:r>
-      <w:r>
-        <w:t>into /</w:t>
-      </w:r>
-      <w:proofErr w:type="spellStart"/>
-      <w:r>
-        <w:t>usr</w:t>
-      </w:r>
-      <w:proofErr w:type="spellEnd"/>
-      <w:r>
-        <w:t>/</w:t>
-      </w:r>
-      <w:r>
-        <w:t>lib.</w:t>
       </w:r>
     </w:p>
     <w:p>
@@ -329,17 +282,15 @@
           <w:sz w:val="24"/>
           <w:szCs w:val="24"/>
         </w:rPr>
-        <w:t xml:space="preserve"> MySQL/</w:t>
-      </w:r>
-      <w:proofErr w:type="spellStart"/>
-      <w:r>
-        <w:rPr>
-          <w:sz w:val="24"/>
-          <w:szCs w:val="24"/>
-        </w:rPr>
-        <w:t>Mariadb</w:t>
-      </w:r>
-      <w:proofErr w:type="spellEnd"/>
+        <w:t xml:space="preserve"> MySQL/Maria</w:t>
+      </w:r>
+      <w:r>
+        <w:rPr>
+          <w:sz w:val="24"/>
+          <w:szCs w:val="24"/>
+        </w:rPr>
+        <w:t>DB DB server</w:t>
+      </w:r>
       <w:r>
         <w:rPr>
           <w:sz w:val="24"/>
@@ -613,6 +564,136 @@
         <w:pStyle w:val="ListParagraph"/>
         <w:numPr>
           <w:ilvl w:val="0"/>
+          <w:numId w:val="7"/>
+        </w:numPr>
+        <w:rPr>
+          <w:rFonts w:cstheme="minorHAnsi"/>
+        </w:rPr>
+      </w:pPr>
+      <w:r>
+        <w:rPr>
+          <w:rFonts w:cstheme="minorHAnsi"/>
+        </w:rPr>
+        <w:t xml:space="preserve">Go to </w:t>
+      </w:r>
+      <w:r>
+        <w:rPr>
+          <w:color w:val="000000"/>
+        </w:rPr>
+        <w:t>MySQL/MariaDB database data directory, which can be found by executing the query </w:t>
+      </w:r>
+      <w:r>
+        <w:rPr>
+          <w:b/>
+          <w:bCs/>
+          <w:i/>
+          <w:iCs/>
+          <w:color w:val="000000"/>
+        </w:rPr>
+        <w:t xml:space="preserve">show variables where </w:t>
+      </w:r>
+      <w:proofErr w:type="spellStart"/>
+      <w:r>
+        <w:rPr>
+          <w:b/>
+          <w:bCs/>
+          <w:i/>
+          <w:iCs/>
+          <w:color w:val="000000"/>
+        </w:rPr>
+        <w:t>variable_name</w:t>
+      </w:r>
+      <w:proofErr w:type="spellEnd"/>
+      <w:r>
+        <w:rPr>
+          <w:b/>
+          <w:bCs/>
+          <w:i/>
+          <w:iCs/>
+          <w:color w:val="000000"/>
+        </w:rPr>
+        <w:t>='</w:t>
+      </w:r>
+      <w:proofErr w:type="spellStart"/>
+      <w:r>
+        <w:rPr>
+          <w:b/>
+          <w:bCs/>
+          <w:i/>
+          <w:iCs/>
+          <w:color w:val="000000"/>
+        </w:rPr>
+        <w:t>datadir</w:t>
+      </w:r>
+      <w:proofErr w:type="spellEnd"/>
+      <w:r>
+        <w:rPr>
+          <w:b/>
+          <w:bCs/>
+          <w:i/>
+          <w:iCs/>
+          <w:color w:val="000000"/>
+        </w:rPr>
+        <w:t>'</w:t>
+      </w:r>
+      <w:r>
+        <w:rPr>
+          <w:color w:val="000000"/>
+        </w:rPr>
+        <w:t xml:space="preserve">. Afterwards, you can find the two generated files, </w:t>
+      </w:r>
+      <w:proofErr w:type="spellStart"/>
+      <w:r>
+        <w:rPr>
+          <w:i/>
+          <w:iCs/>
+          <w:color w:val="000000"/>
+        </w:rPr>
+        <w:t>sp_streaming_db_</w:t>
+      </w:r>
+      <w:proofErr w:type="gramStart"/>
+      <w:r>
+        <w:rPr>
+          <w:i/>
+          <w:iCs/>
+          <w:color w:val="000000"/>
+        </w:rPr>
+        <w:t>config.json</w:t>
+      </w:r>
+      <w:proofErr w:type="spellEnd"/>
+      <w:proofErr w:type="gramEnd"/>
+      <w:r>
+        <w:rPr>
+          <w:color w:val="000000"/>
+        </w:rPr>
+        <w:t xml:space="preserve"> and </w:t>
+      </w:r>
+      <w:r>
+        <w:rPr>
+          <w:i/>
+          <w:iCs/>
+          <w:color w:val="000000"/>
+        </w:rPr>
+        <w:t>streaming_db.log</w:t>
+      </w:r>
+      <w:r>
+        <w:rPr>
+          <w:color w:val="000000"/>
+        </w:rPr>
+        <w:t>, for other advanced settings and error outputs, respectively. In case there is an error, the file streaming_db.log will very likely give you a hint to help. By this time, you can successfully run the test sample script now</w:t>
+      </w:r>
+      <w:r>
+        <w:rPr>
+          <w:color w:val="000000"/>
+        </w:rPr>
+        <w:t>.</w:t>
+      </w:r>
+    </w:p>
+    <w:p>
+      <w:pPr>
+        <w:pStyle w:val="ListParagraph"/>
+        <w:numPr>
+          <w:ilvl w:val="0"/>
           <w:numId w:val="1"/>
         </w:numPr>
         <w:rPr>
@@ -651,16 +732,14 @@
         <w:rPr>
           <w:rFonts w:cstheme="minorHAnsi"/>
         </w:rPr>
-        <w:t>If your MySQL/</w:t>
-      </w:r>
-      <w:proofErr w:type="spellStart"/>
-      <w:r>
-        <w:rPr>
-          <w:rFonts w:cstheme="minorHAnsi"/>
-        </w:rPr>
-        <w:t>Mariadb</w:t>
-      </w:r>
-      <w:proofErr w:type="spellEnd"/>
+        <w:t>If your MySQL/Maria</w:t>
+      </w:r>
+      <w:r>
+        <w:rPr>
+          <w:rFonts w:cstheme="minorHAnsi"/>
+        </w:rPr>
+        <w:t>DB</w:t>
+      </w:r>
       <w:r>
         <w:rPr>
           <w:rFonts w:cstheme="minorHAnsi"/>
@@ -704,208 +783,98 @@
           <w:ilvl w:val="0"/>
           <w:numId w:val="1"/>
         </w:numPr>
-        <w:rPr>
-          <w:rFonts w:cstheme="minorHAnsi"/>
-          <w:sz w:val="24"/>
-          <w:szCs w:val="24"/>
-        </w:rPr>
-      </w:pPr>
-      <w:r>
-        <w:rPr>
-          <w:rFonts w:cstheme="minorHAnsi"/>
-          <w:sz w:val="24"/>
-          <w:szCs w:val="24"/>
-        </w:rPr>
-        <w:t xml:space="preserve">Set </w:t>
-      </w:r>
-      <w:proofErr w:type="spellStart"/>
-      <w:r>
-        <w:rPr>
-          <w:rFonts w:cstheme="minorHAnsi"/>
-          <w:b/>
-          <w:sz w:val="24"/>
-          <w:szCs w:val="24"/>
-        </w:rPr>
-        <w:t>sp_streaming_db</w:t>
-      </w:r>
-      <w:proofErr w:type="spellEnd"/>
+        <w:spacing w:after="120"/>
+        <w:rPr>
+          <w:rFonts w:cstheme="minorHAnsi"/>
+          <w:sz w:val="24"/>
+          <w:szCs w:val="24"/>
+        </w:rPr>
+      </w:pPr>
+      <w:r>
+        <w:rPr>
+          <w:color w:val="000000"/>
+          <w:sz w:val="24"/>
+          <w:szCs w:val="24"/>
+        </w:rPr>
+        <w:t xml:space="preserve">Configure </w:t>
+      </w:r>
+      <w:proofErr w:type="spellStart"/>
+      <w:r>
+        <w:rPr>
+          <w:color w:val="000000"/>
+          <w:sz w:val="24"/>
+          <w:szCs w:val="24"/>
+        </w:rPr>
+        <w:t>SocketPro</w:t>
+      </w:r>
+      <w:proofErr w:type="spellEnd"/>
+      <w:r>
+        <w:rPr>
+          <w:color w:val="000000"/>
+          <w:sz w:val="24"/>
+          <w:szCs w:val="24"/>
+        </w:rPr>
+        <w:t xml:space="preserve"> MySQL/MariaDB DB plugin for advanced features by modifying the file </w:t>
+      </w:r>
+      <w:proofErr w:type="spellStart"/>
+      <w:r>
+        <w:rPr>
+          <w:color w:val="000000"/>
+          <w:sz w:val="24"/>
+          <w:szCs w:val="24"/>
+        </w:rPr>
+        <w:t>sp_streaming_db_</w:t>
+      </w:r>
+      <w:proofErr w:type="gramStart"/>
+      <w:r>
+        <w:rPr>
+          <w:color w:val="000000"/>
+          <w:sz w:val="24"/>
+          <w:szCs w:val="24"/>
+        </w:rPr>
+        <w:t>config.json</w:t>
+      </w:r>
+      <w:proofErr w:type="spellEnd"/>
+      <w:proofErr w:type="gramEnd"/>
     </w:p>
     <w:p>
       <w:pPr>
         <w:pStyle w:val="ListParagraph"/>
-        <w:rPr>
-          <w:rFonts w:cstheme="minorHAnsi"/>
-        </w:rPr>
-      </w:pPr>
-      <w:r>
-        <w:rPr>
-          <w:rFonts w:cstheme="minorHAnsi"/>
-        </w:rPr>
-        <w:t xml:space="preserve">If you use </w:t>
-      </w:r>
-      <w:r>
-        <w:rPr>
-          <w:rFonts w:cstheme="minorHAnsi"/>
-          <w:b/>
-        </w:rPr>
-        <w:t>MySQL 8.0.11 or later</w:t>
-      </w:r>
-      <w:r>
-        <w:rPr>
-          <w:rFonts w:cstheme="minorHAnsi"/>
-        </w:rPr>
-        <w:t xml:space="preserve">, go to site </w:t>
-      </w:r>
-      <w:hyperlink r:id="rId8" w:history="1">
-        <w:r>
-          <w:rPr>
-            <w:rStyle w:val="Hyperlink"/>
-            <w:rFonts w:cstheme="minorHAnsi"/>
-          </w:rPr>
-          <w:t>https://www.codeproject.com/Articles/1207129/Brief-Introduction-of-a-Continuous-SQL-stream-Se</w:t>
-        </w:r>
-      </w:hyperlink>
-      <w:r>
-        <w:rPr>
-          <w:rFonts w:cstheme="minorHAnsi"/>
-        </w:rPr>
-        <w:t xml:space="preserve">, follow the section </w:t>
-      </w:r>
-      <w:r>
-        <w:rPr>
-          <w:rFonts w:cstheme="minorHAnsi"/>
-          <w:i/>
-        </w:rPr>
-        <w:t xml:space="preserve">Register </w:t>
-      </w:r>
-      <w:proofErr w:type="spellStart"/>
-      <w:r>
-        <w:rPr>
-          <w:rFonts w:cstheme="minorHAnsi"/>
-          <w:i/>
-        </w:rPr>
-        <w:t>SocketPro</w:t>
-      </w:r>
-      <w:proofErr w:type="spellEnd"/>
-      <w:r>
-        <w:rPr>
-          <w:rFonts w:cstheme="minorHAnsi"/>
-          <w:i/>
-        </w:rPr>
-        <w:t xml:space="preserve"> M</w:t>
-      </w:r>
-      <w:r>
-        <w:rPr>
-          <w:rFonts w:cstheme="minorHAnsi"/>
-          <w:i/>
-        </w:rPr>
-        <w:t>y</w:t>
-      </w:r>
-      <w:r>
-        <w:rPr>
-          <w:rFonts w:cstheme="minorHAnsi"/>
-          <w:i/>
-        </w:rPr>
-        <w:t>SQL SQL-streaming Plugin and its Configuration Database</w:t>
-      </w:r>
-      <w:r>
-        <w:rPr>
-          <w:rFonts w:cstheme="minorHAnsi"/>
-        </w:rPr>
-        <w:t xml:space="preserve"> to set the tables config and permission properly.</w:t>
-      </w:r>
-      <w:r>
-        <w:rPr>
-          <w:rFonts w:cstheme="minorHAnsi"/>
-        </w:rPr>
-        <w:t xml:space="preserve"> At last, permission table should contain a record (257, </w:t>
-      </w:r>
-      <w:proofErr w:type="spellStart"/>
-      <w:r>
-        <w:rPr>
-          <w:rFonts w:cstheme="minorHAnsi"/>
-        </w:rPr>
-        <w:t>AUserId</w:t>
-      </w:r>
-      <w:proofErr w:type="spellEnd"/>
-      <w:r>
-        <w:rPr>
-          <w:rFonts w:cstheme="minorHAnsi"/>
-        </w:rPr>
-        <w:t xml:space="preserve">) for </w:t>
-      </w:r>
-      <w:proofErr w:type="spellStart"/>
-      <w:r>
-        <w:rPr>
-          <w:rFonts w:cstheme="minorHAnsi"/>
-        </w:rPr>
-        <w:t>SocketPro</w:t>
-      </w:r>
-      <w:proofErr w:type="spellEnd"/>
-      <w:r>
-        <w:rPr>
-          <w:rFonts w:cstheme="minorHAnsi"/>
-        </w:rPr>
-        <w:t xml:space="preserve"> persistent message queue service, which will be used by our node.js demos.</w:t>
+        <w:spacing w:before="120" w:after="120"/>
+        <w:rPr>
+          <w:rFonts w:cstheme="minorHAnsi"/>
+        </w:rPr>
+      </w:pPr>
+      <w:r>
+        <w:rPr>
+          <w:color w:val="000000"/>
+        </w:rPr>
+        <w:t>The coming configurations are also optional. They are presented here for advanced features and other services.</w:t>
       </w:r>
     </w:p>
     <w:p>
       <w:pPr>
-        <w:autoSpaceDE w:val="0"/>
-        <w:autoSpaceDN w:val="0"/>
-        <w:adjustRightInd w:val="0"/>
-        <w:spacing w:after="0" w:line="240" w:lineRule="auto"/>
-        <w:ind w:left="720"/>
-        <w:rPr>
-          <w:rFonts w:cstheme="minorHAnsi"/>
-          <w:color w:val="000000" w:themeColor="text1"/>
-        </w:rPr>
-      </w:pPr>
-      <w:r>
-        <w:rPr>
-          <w:rFonts w:cstheme="minorHAnsi"/>
-          <w:b/>
-        </w:rPr>
-        <w:t>Otherwise</w:t>
-      </w:r>
-      <w:r>
-        <w:rPr>
-          <w:rFonts w:cstheme="minorHAnsi"/>
-        </w:rPr>
-        <w:t xml:space="preserve">, </w:t>
-      </w:r>
-      <w:r>
-        <w:rPr>
-          <w:rFonts w:cstheme="minorHAnsi"/>
-        </w:rPr>
-        <w:t xml:space="preserve">copy the file </w:t>
-      </w:r>
-      <w:r>
-        <w:rPr>
-          <w:rFonts w:cstheme="minorHAnsi"/>
-          <w:i/>
-        </w:rPr>
-        <w:t>sp_streaming_db_config.txt</w:t>
-      </w:r>
-      <w:r>
-        <w:rPr>
-          <w:rFonts w:cstheme="minorHAnsi"/>
-        </w:rPr>
-        <w:t xml:space="preserve"> into MySQL/</w:t>
-      </w:r>
-      <w:proofErr w:type="spellStart"/>
-      <w:r>
-        <w:rPr>
-          <w:rFonts w:cstheme="minorHAnsi"/>
-        </w:rPr>
-        <w:t>Mariadb</w:t>
-      </w:r>
-      <w:proofErr w:type="spellEnd"/>
-      <w:r>
-        <w:rPr>
-          <w:rFonts w:cstheme="minorHAnsi"/>
-        </w:rPr>
-        <w:t xml:space="preserve"> data directory, which can be found by executing statement </w:t>
+        <w:numPr>
+          <w:ilvl w:val="0"/>
+          <w:numId w:val="12"/>
+        </w:numPr>
+        <w:tabs>
+          <w:tab w:val="clear" w:pos="720"/>
+          <w:tab w:val="num" w:pos="1080"/>
+        </w:tabs>
+        <w:spacing w:before="100" w:beforeAutospacing="1" w:after="100" w:afterAutospacing="1" w:line="240" w:lineRule="auto"/>
+        <w:ind w:left="1080"/>
+        <w:rPr>
+          <w:rFonts w:cstheme="minorHAnsi"/>
+          <w:color w:val="000000"/>
+        </w:rPr>
+      </w:pPr>
+      <w:r>
+        <w:rPr>
+          <w:rFonts w:cstheme="minorHAnsi"/>
+          <w:color w:val="000000"/>
+        </w:rPr>
+        <w:t>First of all, find entry </w:t>
       </w:r>
       <w:r>
         <w:rPr>
@@ -913,124 +882,755 @@
           <w:b/>
           <w:bCs/>
           <w:i/>
-          <w:color w:val="000000" w:themeColor="text1"/>
-        </w:rPr>
-        <w:t>show</w:t>
-      </w:r>
-      <w:r>
-        <w:rPr>
-          <w:rFonts w:cstheme="minorHAnsi"/>
-          <w:b/>
-          <w:i/>
-          <w:color w:val="000000" w:themeColor="text1"/>
-        </w:rPr>
-        <w:t xml:space="preserve"> </w:t>
-      </w:r>
+          <w:iCs/>
+          <w:color w:val="000000"/>
+        </w:rPr>
+        <w:t>services</w:t>
+      </w:r>
+      <w:r>
+        <w:rPr>
+          <w:rFonts w:cstheme="minorHAnsi"/>
+          <w:color w:val="000000"/>
+        </w:rPr>
+        <w:t>, and change its string value to </w:t>
+      </w:r>
+      <w:proofErr w:type="spellStart"/>
+      <w:proofErr w:type="gramStart"/>
+      <w:r>
+        <w:rPr>
+          <w:rFonts w:cstheme="minorHAnsi"/>
+          <w:i/>
+          <w:iCs/>
+          <w:color w:val="000000"/>
+        </w:rPr>
+        <w:t>ssqlite;uasyncqueue</w:t>
+      </w:r>
+      <w:proofErr w:type="spellEnd"/>
+      <w:proofErr w:type="gramEnd"/>
+      <w:r>
+        <w:rPr>
+          <w:rFonts w:cstheme="minorHAnsi"/>
+          <w:color w:val="000000"/>
+        </w:rPr>
+        <w:t>. The MySQL/MariaDB database server plugin is going to load the two services </w:t>
+      </w:r>
+      <w:r>
+        <w:rPr>
+          <w:rFonts w:cstheme="minorHAnsi"/>
+          <w:color w:val="000000"/>
+        </w:rPr>
+        <w:t>(</w:t>
+      </w:r>
+      <w:proofErr w:type="spellStart"/>
+      <w:r>
+        <w:rPr>
+          <w:rFonts w:cstheme="minorHAnsi"/>
+          <w:color w:val="000000"/>
+        </w:rPr>
+        <w:t>sqlite</w:t>
+      </w:r>
+      <w:proofErr w:type="spellEnd"/>
+      <w:r>
+        <w:rPr>
+          <w:rFonts w:cstheme="minorHAnsi"/>
+          <w:color w:val="000000"/>
+        </w:rPr>
+        <w:t xml:space="preserve"> a</w:t>
+      </w:r>
+      <w:r>
+        <w:rPr>
+          <w:rFonts w:cstheme="minorHAnsi"/>
+          <w:color w:val="000000"/>
+        </w:rPr>
+        <w:t>n</w:t>
+      </w:r>
+      <w:r>
+        <w:rPr>
+          <w:rFonts w:cstheme="minorHAnsi"/>
+          <w:color w:val="000000"/>
+        </w:rPr>
+        <w:t>d server persistent queue)</w:t>
+      </w:r>
+      <w:r>
+        <w:rPr>
+          <w:rFonts w:cstheme="minorHAnsi"/>
+          <w:color w:val="000000"/>
+        </w:rPr>
+        <w:t>. You can do so for other services. Each of services should be separated by the c</w:t>
+      </w:r>
+      <w:r>
+        <w:rPr>
+          <w:rFonts w:cstheme="minorHAnsi"/>
+          <w:color w:val="000000"/>
+        </w:rPr>
+        <w:t>ha</w:t>
+      </w:r>
+      <w:r>
+        <w:rPr>
+          <w:rFonts w:cstheme="minorHAnsi"/>
+          <w:color w:val="000000"/>
+        </w:rPr>
+        <w:t>ract</w:t>
+      </w:r>
+      <w:r>
+        <w:rPr>
+          <w:rFonts w:cstheme="minorHAnsi"/>
+          <w:color w:val="000000"/>
+        </w:rPr>
+        <w:t>e</w:t>
+      </w:r>
+      <w:r>
+        <w:rPr>
+          <w:rFonts w:cstheme="minorHAnsi"/>
+          <w:color w:val="000000"/>
+        </w:rPr>
+        <w:t>r semi-colon.</w:t>
+      </w:r>
+    </w:p>
+    <w:p>
+      <w:pPr>
+        <w:numPr>
+          <w:ilvl w:val="0"/>
+          <w:numId w:val="12"/>
+        </w:numPr>
+        <w:tabs>
+          <w:tab w:val="clear" w:pos="720"/>
+          <w:tab w:val="num" w:pos="1080"/>
+        </w:tabs>
+        <w:spacing w:before="100" w:beforeAutospacing="1" w:after="100" w:afterAutospacing="1" w:line="240" w:lineRule="auto"/>
+        <w:ind w:left="1080"/>
+        <w:rPr>
+          <w:rFonts w:cstheme="minorHAnsi"/>
+          <w:color w:val="000000"/>
+        </w:rPr>
+      </w:pPr>
+      <w:r>
+        <w:rPr>
+          <w:rFonts w:cstheme="minorHAnsi"/>
+          <w:color w:val="000000"/>
+        </w:rPr>
+        <w:t>Next, find entry </w:t>
+      </w:r>
+      <w:proofErr w:type="spellStart"/>
       <w:r>
         <w:rPr>
           <w:rFonts w:cstheme="minorHAnsi"/>
           <w:b/>
           <w:bCs/>
           <w:i/>
-          <w:color w:val="000000" w:themeColor="text1"/>
-        </w:rPr>
-        <w:t>variables</w:t>
-      </w:r>
-      <w:r>
-        <w:rPr>
-          <w:rFonts w:cstheme="minorHAnsi"/>
-          <w:b/>
-          <w:i/>
-          <w:color w:val="000000" w:themeColor="text1"/>
-        </w:rPr>
-        <w:t xml:space="preserve"> </w:t>
+          <w:iCs/>
+          <w:color w:val="000000"/>
+        </w:rPr>
+        <w:t>monitored_tables</w:t>
+      </w:r>
+      <w:proofErr w:type="spellEnd"/>
+      <w:r>
+        <w:rPr>
+          <w:rFonts w:cstheme="minorHAnsi"/>
+          <w:color w:val="000000"/>
+        </w:rPr>
+        <w:t>, and change its string value to </w:t>
+      </w:r>
+      <w:proofErr w:type="spellStart"/>
+      <w:proofErr w:type="gramStart"/>
+      <w:r>
+        <w:rPr>
+          <w:rFonts w:cstheme="minorHAnsi"/>
+          <w:i/>
+          <w:iCs/>
+          <w:color w:val="000000"/>
+        </w:rPr>
+        <w:t>sakila.actor</w:t>
+      </w:r>
+      <w:proofErr w:type="gramEnd"/>
+      <w:r>
+        <w:rPr>
+          <w:rFonts w:cstheme="minorHAnsi"/>
+          <w:i/>
+          <w:iCs/>
+          <w:color w:val="000000"/>
+        </w:rPr>
+        <w:t>;sakila.country;sakila.category;sakila.language</w:t>
+      </w:r>
+      <w:proofErr w:type="spellEnd"/>
+      <w:r>
+        <w:rPr>
+          <w:rFonts w:cstheme="minorHAnsi"/>
+          <w:color w:val="000000"/>
+        </w:rPr>
+        <w:t xml:space="preserve">. Doing so will force the MySQL/MariaDB database server plugin to monitor insert, update and delete trigger events for the four tables, actor, country, category and language. </w:t>
+      </w:r>
+      <w:proofErr w:type="spellStart"/>
+      <w:r>
+        <w:rPr>
+          <w:rFonts w:cstheme="minorHAnsi"/>
+          <w:color w:val="000000"/>
+        </w:rPr>
+        <w:t>SocketPro</w:t>
+      </w:r>
+      <w:proofErr w:type="spellEnd"/>
+      <w:r>
+        <w:rPr>
+          <w:rFonts w:cstheme="minorHAnsi"/>
+          <w:color w:val="000000"/>
+        </w:rPr>
+        <w:t xml:space="preserve"> use these trigger events for real-time cache at client or middle tier side.</w:t>
+      </w:r>
+    </w:p>
+    <w:p>
+      <w:pPr>
+        <w:numPr>
+          <w:ilvl w:val="0"/>
+          <w:numId w:val="12"/>
+        </w:numPr>
+        <w:tabs>
+          <w:tab w:val="clear" w:pos="720"/>
+          <w:tab w:val="num" w:pos="1080"/>
+        </w:tabs>
+        <w:spacing w:before="100" w:beforeAutospacing="1" w:after="100" w:afterAutospacing="1" w:line="240" w:lineRule="auto"/>
+        <w:ind w:left="1080"/>
+        <w:rPr>
+          <w:rFonts w:cstheme="minorHAnsi"/>
+          <w:color w:val="000000"/>
+        </w:rPr>
+      </w:pPr>
+      <w:r>
+        <w:rPr>
+          <w:rFonts w:cstheme="minorHAnsi"/>
+          <w:color w:val="000000"/>
+        </w:rPr>
+        <w:t>Stop MySQL/MariaDB database server, and restart it. By this time, the configu</w:t>
+      </w:r>
+      <w:r>
+        <w:rPr>
+          <w:rFonts w:cstheme="minorHAnsi"/>
+          <w:color w:val="000000"/>
+        </w:rPr>
+        <w:t>ra</w:t>
+      </w:r>
+      <w:r>
+        <w:rPr>
+          <w:rFonts w:cstheme="minorHAnsi"/>
+          <w:color w:val="000000"/>
+        </w:rPr>
+        <w:t>tion file will be updated. In case there is an error, the log file streaming_db.log will help you out.</w:t>
+      </w:r>
+    </w:p>
+    <w:p>
+      <w:pPr>
+        <w:numPr>
+          <w:ilvl w:val="0"/>
+          <w:numId w:val="12"/>
+        </w:numPr>
+        <w:tabs>
+          <w:tab w:val="clear" w:pos="720"/>
+          <w:tab w:val="num" w:pos="1080"/>
+        </w:tabs>
+        <w:spacing w:before="120" w:after="120" w:line="240" w:lineRule="auto"/>
+        <w:ind w:left="1080"/>
+        <w:rPr>
+          <w:rFonts w:cstheme="minorHAnsi"/>
+          <w:color w:val="000000"/>
+        </w:rPr>
+      </w:pPr>
+      <w:r>
+        <w:rPr>
+          <w:rFonts w:cstheme="minorHAnsi"/>
+          <w:color w:val="000000"/>
+        </w:rPr>
+        <w:lastRenderedPageBreak/>
+        <w:t xml:space="preserve">The following </w:t>
+      </w:r>
+      <w:r>
+        <w:rPr>
+          <w:rFonts w:cstheme="minorHAnsi"/>
+          <w:color w:val="000000"/>
+        </w:rPr>
+        <w:t xml:space="preserve">two </w:t>
+      </w:r>
+      <w:r>
+        <w:rPr>
+          <w:rFonts w:cstheme="minorHAnsi"/>
+          <w:color w:val="000000"/>
+        </w:rPr>
+        <w:t>steps are NOT necessary for MySQL 8 or later at all. However, if you use MySQL </w:t>
       </w:r>
       <w:r>
         <w:rPr>
           <w:rFonts w:cstheme="minorHAnsi"/>
           <w:b/>
           <w:bCs/>
-          <w:i/>
-          <w:color w:val="000000" w:themeColor="text1"/>
-        </w:rPr>
-        <w:t>where</w:t>
-      </w:r>
-      <w:r>
-        <w:rPr>
-          <w:rFonts w:cstheme="minorHAnsi"/>
+          <w:color w:val="000000"/>
+        </w:rPr>
+        <w:t>5.7 or earlier</w:t>
+      </w:r>
+      <w:r>
+        <w:rPr>
+          <w:rFonts w:cstheme="minorHAnsi"/>
+          <w:color w:val="000000"/>
+        </w:rPr>
+        <w:t xml:space="preserve">, or MariaDB, follow the </w:t>
+      </w:r>
+      <w:r>
+        <w:rPr>
+          <w:rFonts w:cstheme="minorHAnsi"/>
+          <w:color w:val="000000"/>
+        </w:rPr>
+        <w:t xml:space="preserve">below </w:t>
+      </w:r>
+      <w:r>
+        <w:rPr>
+          <w:rFonts w:cstheme="minorHAnsi"/>
+          <w:color w:val="000000"/>
+        </w:rPr>
+        <w:t>two steps to complete the previous setting 2:</w:t>
+      </w:r>
+    </w:p>
+    <w:p>
+      <w:pPr>
+        <w:pStyle w:val="NormalWeb"/>
+        <w:spacing w:before="0" w:beforeAutospacing="0" w:after="120" w:afterAutospacing="0"/>
+        <w:ind w:left="1080"/>
+        <w:rPr>
+          <w:rFonts w:asciiTheme="minorHAnsi" w:hAnsiTheme="minorHAnsi" w:cstheme="minorHAnsi"/>
+          <w:color w:val="000000"/>
+          <w:sz w:val="22"/>
+          <w:szCs w:val="22"/>
+        </w:rPr>
+      </w:pPr>
+      <w:r>
+        <w:rPr>
+          <w:rFonts w:asciiTheme="minorHAnsi" w:hAnsiTheme="minorHAnsi" w:cstheme="minorHAnsi"/>
+          <w:color w:val="000000"/>
+          <w:sz w:val="22"/>
+          <w:szCs w:val="22"/>
+        </w:rPr>
+        <w:t>Register a user defined function </w:t>
+      </w:r>
+      <w:proofErr w:type="spellStart"/>
+      <w:r>
+        <w:rPr>
+          <w:rFonts w:asciiTheme="minorHAnsi" w:hAnsiTheme="minorHAnsi" w:cstheme="minorHAnsi"/>
           <w:b/>
-          <w:i/>
-          <w:color w:val="000000" w:themeColor="text1"/>
-        </w:rPr>
-        <w:t xml:space="preserve"> </w:t>
-      </w:r>
-      <w:proofErr w:type="spellStart"/>
-      <w:r>
-        <w:rPr>
-          <w:rFonts w:cstheme="minorHAnsi"/>
+          <w:bCs/>
+          <w:i/>
+          <w:iCs/>
+          <w:color w:val="000000"/>
+          <w:sz w:val="22"/>
+          <w:szCs w:val="22"/>
+        </w:rPr>
+        <w:t>SetSQLStreamingPlugin</w:t>
+      </w:r>
+      <w:proofErr w:type="spellEnd"/>
+      <w:r>
+        <w:rPr>
+          <w:rFonts w:asciiTheme="minorHAnsi" w:hAnsiTheme="minorHAnsi" w:cstheme="minorHAnsi"/>
+          <w:color w:val="000000"/>
+          <w:sz w:val="22"/>
+          <w:szCs w:val="22"/>
+        </w:rPr>
+        <w:t> by executing the statement </w:t>
+      </w:r>
+      <w:r>
+        <w:rPr>
+          <w:rFonts w:asciiTheme="minorHAnsi" w:hAnsiTheme="minorHAnsi" w:cstheme="minorHAnsi"/>
           <w:b/>
-          <w:i/>
-          <w:color w:val="000000" w:themeColor="text1"/>
-        </w:rPr>
-        <w:t>variable_name</w:t>
-      </w:r>
-      <w:proofErr w:type="spellEnd"/>
-      <w:r>
-        <w:rPr>
-          <w:rFonts w:cstheme="minorHAnsi"/>
+          <w:bCs/>
+          <w:i/>
+          <w:iCs/>
+          <w:color w:val="000000"/>
+          <w:sz w:val="22"/>
+          <w:szCs w:val="22"/>
+        </w:rPr>
+        <w:t xml:space="preserve">CREATE FUNCTION </w:t>
+      </w:r>
+      <w:proofErr w:type="spellStart"/>
+      <w:r>
+        <w:rPr>
+          <w:rFonts w:asciiTheme="minorHAnsi" w:hAnsiTheme="minorHAnsi" w:cstheme="minorHAnsi"/>
           <w:b/>
-          <w:i/>
-          <w:color w:val="000000" w:themeColor="text1"/>
-        </w:rPr>
-        <w:t>='</w:t>
-      </w:r>
-      <w:proofErr w:type="spellStart"/>
-      <w:r>
-        <w:rPr>
-          <w:rFonts w:cstheme="minorHAnsi"/>
+          <w:bCs/>
+          <w:i/>
+          <w:iCs/>
+          <w:color w:val="000000"/>
+          <w:sz w:val="22"/>
+          <w:szCs w:val="22"/>
+        </w:rPr>
+        <w:t>SetSQLStreamingPlugin</w:t>
+      </w:r>
+      <w:proofErr w:type="spellEnd"/>
+      <w:r>
+        <w:rPr>
+          <w:rFonts w:asciiTheme="minorHAnsi" w:hAnsiTheme="minorHAnsi" w:cstheme="minorHAnsi"/>
           <w:b/>
-          <w:i/>
-          <w:color w:val="000000" w:themeColor="text1"/>
-        </w:rPr>
-        <w:t>datadir</w:t>
-      </w:r>
-      <w:proofErr w:type="spellEnd"/>
-      <w:r>
-        <w:rPr>
-          <w:rFonts w:cstheme="minorHAnsi"/>
+          <w:bCs/>
+          <w:i/>
+          <w:iCs/>
+          <w:color w:val="000000"/>
+          <w:sz w:val="22"/>
+          <w:szCs w:val="22"/>
+        </w:rPr>
+        <w:t xml:space="preserve"> RETURNS INTEGER SONAME 'libsmysql.so'</w:t>
+      </w:r>
+      <w:r>
+        <w:rPr>
+          <w:rFonts w:asciiTheme="minorHAnsi" w:hAnsiTheme="minorHAnsi" w:cstheme="minorHAnsi"/>
+          <w:color w:val="000000"/>
+          <w:sz w:val="22"/>
+          <w:szCs w:val="22"/>
+        </w:rPr>
+        <w:t> and </w:t>
+      </w:r>
+      <w:r>
+        <w:rPr>
+          <w:rFonts w:asciiTheme="minorHAnsi" w:hAnsiTheme="minorHAnsi" w:cstheme="minorHAnsi"/>
           <w:b/>
-          <w:i/>
-          <w:color w:val="000000" w:themeColor="text1"/>
-        </w:rPr>
-        <w:t>'</w:t>
-      </w:r>
-      <w:r>
-        <w:rPr>
-          <w:rFonts w:cstheme="minorHAnsi"/>
-          <w:color w:val="000000" w:themeColor="text1"/>
-        </w:rPr>
-        <w:t>.</w:t>
-      </w:r>
-      <w:r>
-        <w:rPr>
-          <w:rFonts w:cstheme="minorHAnsi"/>
-          <w:color w:val="000000" w:themeColor="text1"/>
-        </w:rPr>
-        <w:t xml:space="preserve"> Restart MySQL or </w:t>
-      </w:r>
-      <w:proofErr w:type="spellStart"/>
-      <w:r>
-        <w:rPr>
-          <w:rFonts w:cstheme="minorHAnsi"/>
-          <w:color w:val="000000" w:themeColor="text1"/>
-        </w:rPr>
-        <w:t>Mariadb</w:t>
-      </w:r>
-      <w:proofErr w:type="spellEnd"/>
-      <w:r>
-        <w:rPr>
-          <w:rFonts w:cstheme="minorHAnsi"/>
-          <w:color w:val="000000" w:themeColor="text1"/>
+          <w:bCs/>
+          <w:i/>
+          <w:iCs/>
+          <w:color w:val="000000"/>
+          <w:sz w:val="22"/>
+          <w:szCs w:val="22"/>
+        </w:rPr>
+        <w:t xml:space="preserve">CREATE FUNCTION </w:t>
+      </w:r>
+      <w:proofErr w:type="spellStart"/>
+      <w:r>
+        <w:rPr>
+          <w:rFonts w:asciiTheme="minorHAnsi" w:hAnsiTheme="minorHAnsi" w:cstheme="minorHAnsi"/>
+          <w:b/>
+          <w:bCs/>
+          <w:i/>
+          <w:iCs/>
+          <w:color w:val="000000"/>
+          <w:sz w:val="22"/>
+          <w:szCs w:val="22"/>
+        </w:rPr>
+        <w:t>SetSQLStreamingPlugin</w:t>
+      </w:r>
+      <w:proofErr w:type="spellEnd"/>
+      <w:r>
+        <w:rPr>
+          <w:rFonts w:asciiTheme="minorHAnsi" w:hAnsiTheme="minorHAnsi" w:cstheme="minorHAnsi"/>
+          <w:b/>
+          <w:bCs/>
+          <w:i/>
+          <w:iCs/>
+          <w:color w:val="000000"/>
+          <w:sz w:val="22"/>
+          <w:szCs w:val="22"/>
+        </w:rPr>
+        <w:t xml:space="preserve"> RETURNS INTEGER SONAME 'smysql.dll'</w:t>
+      </w:r>
+      <w:r>
+        <w:rPr>
+          <w:rFonts w:asciiTheme="minorHAnsi" w:hAnsiTheme="minorHAnsi" w:cstheme="minorHAnsi"/>
+          <w:color w:val="000000"/>
+          <w:sz w:val="22"/>
+          <w:szCs w:val="22"/>
+        </w:rPr>
+        <w:t>, respectively on Linux and Windows platforms.</w:t>
+      </w:r>
+    </w:p>
+    <w:p>
+      <w:pPr>
+        <w:pStyle w:val="NormalWeb"/>
+        <w:spacing w:before="0" w:beforeAutospacing="0" w:after="120" w:afterAutospacing="0"/>
+        <w:ind w:left="1080"/>
+        <w:rPr>
+          <w:rFonts w:asciiTheme="minorHAnsi" w:hAnsiTheme="minorHAnsi" w:cstheme="minorHAnsi"/>
+          <w:color w:val="000000"/>
+          <w:sz w:val="22"/>
+          <w:szCs w:val="22"/>
+        </w:rPr>
+      </w:pPr>
+      <w:r>
+        <w:rPr>
+          <w:rFonts w:asciiTheme="minorHAnsi" w:hAnsiTheme="minorHAnsi" w:cstheme="minorHAnsi"/>
+          <w:color w:val="000000"/>
+          <w:sz w:val="22"/>
+          <w:szCs w:val="22"/>
+        </w:rPr>
+        <w:t>At last, call the user defined function </w:t>
+      </w:r>
+      <w:proofErr w:type="spellStart"/>
+      <w:r>
+        <w:rPr>
+          <w:rFonts w:asciiTheme="minorHAnsi" w:hAnsiTheme="minorHAnsi" w:cstheme="minorHAnsi"/>
+          <w:b/>
+          <w:bCs/>
+          <w:i/>
+          <w:iCs/>
+          <w:color w:val="000000"/>
+          <w:sz w:val="22"/>
+          <w:szCs w:val="22"/>
+        </w:rPr>
+        <w:t>SetSQLStreamingPlugin</w:t>
+      </w:r>
+      <w:proofErr w:type="spellEnd"/>
+      <w:r>
+        <w:rPr>
+          <w:rFonts w:asciiTheme="minorHAnsi" w:hAnsiTheme="minorHAnsi" w:cstheme="minorHAnsi"/>
+          <w:color w:val="000000"/>
+          <w:sz w:val="22"/>
+          <w:szCs w:val="22"/>
+        </w:rPr>
+        <w:t> by executing a statement like </w:t>
+      </w:r>
+      <w:r>
+        <w:rPr>
+          <w:rFonts w:asciiTheme="minorHAnsi" w:hAnsiTheme="minorHAnsi" w:cstheme="minorHAnsi"/>
+          <w:b/>
+          <w:bCs/>
+          <w:i/>
+          <w:iCs/>
+          <w:color w:val="000000"/>
+          <w:sz w:val="22"/>
+          <w:szCs w:val="22"/>
+        </w:rPr>
+        <w:t xml:space="preserve">select </w:t>
+      </w:r>
+      <w:proofErr w:type="spellStart"/>
+      <w:r>
+        <w:rPr>
+          <w:rFonts w:asciiTheme="minorHAnsi" w:hAnsiTheme="minorHAnsi" w:cstheme="minorHAnsi"/>
+          <w:b/>
+          <w:bCs/>
+          <w:i/>
+          <w:iCs/>
+          <w:color w:val="000000"/>
+          <w:sz w:val="22"/>
+          <w:szCs w:val="22"/>
+        </w:rPr>
+        <w:t>SetSQLStreamingPlugin</w:t>
+      </w:r>
+      <w:proofErr w:type="spellEnd"/>
+      <w:r>
+        <w:rPr>
+          <w:rFonts w:asciiTheme="minorHAnsi" w:hAnsiTheme="minorHAnsi" w:cstheme="minorHAnsi"/>
+          <w:b/>
+          <w:bCs/>
+          <w:i/>
+          <w:iCs/>
+          <w:color w:val="000000"/>
+          <w:sz w:val="22"/>
+          <w:szCs w:val="22"/>
+        </w:rPr>
+        <w:t>('</w:t>
+      </w:r>
+      <w:proofErr w:type="spellStart"/>
+      <w:r>
+        <w:rPr>
+          <w:rFonts w:asciiTheme="minorHAnsi" w:hAnsiTheme="minorHAnsi" w:cstheme="minorHAnsi"/>
+          <w:b/>
+          <w:bCs/>
+          <w:i/>
+          <w:iCs/>
+          <w:color w:val="000000"/>
+          <w:sz w:val="22"/>
+          <w:szCs w:val="22"/>
+        </w:rPr>
+        <w:t>uid</w:t>
+      </w:r>
+      <w:proofErr w:type="spellEnd"/>
+      <w:r>
+        <w:rPr>
+          <w:rFonts w:asciiTheme="minorHAnsi" w:hAnsiTheme="minorHAnsi" w:cstheme="minorHAnsi"/>
+          <w:b/>
+          <w:bCs/>
+          <w:i/>
+          <w:iCs/>
+          <w:color w:val="000000"/>
+          <w:sz w:val="22"/>
+          <w:szCs w:val="22"/>
+        </w:rPr>
+        <w:t>=</w:t>
+      </w:r>
+      <w:proofErr w:type="spellStart"/>
+      <w:proofErr w:type="gramStart"/>
+      <w:r>
+        <w:rPr>
+          <w:rFonts w:asciiTheme="minorHAnsi" w:hAnsiTheme="minorHAnsi" w:cstheme="minorHAnsi"/>
+          <w:b/>
+          <w:bCs/>
+          <w:i/>
+          <w:iCs/>
+          <w:color w:val="000000"/>
+          <w:sz w:val="22"/>
+          <w:szCs w:val="22"/>
+        </w:rPr>
+        <w:t>root;pwd</w:t>
+      </w:r>
+      <w:proofErr w:type="spellEnd"/>
+      <w:proofErr w:type="gramEnd"/>
+      <w:r>
+        <w:rPr>
+          <w:rFonts w:asciiTheme="minorHAnsi" w:hAnsiTheme="minorHAnsi" w:cstheme="minorHAnsi"/>
+          <w:b/>
+          <w:bCs/>
+          <w:i/>
+          <w:iCs/>
+          <w:color w:val="000000"/>
+          <w:sz w:val="22"/>
+          <w:szCs w:val="22"/>
+        </w:rPr>
+        <w:t>=Smash123')</w:t>
+      </w:r>
+      <w:r>
+        <w:rPr>
+          <w:rFonts w:asciiTheme="minorHAnsi" w:hAnsiTheme="minorHAnsi" w:cstheme="minorHAnsi"/>
+          <w:color w:val="000000"/>
+          <w:sz w:val="22"/>
+          <w:szCs w:val="22"/>
+        </w:rPr>
+        <w:t>. Here, the parameters </w:t>
+      </w:r>
+      <w:proofErr w:type="spellStart"/>
+      <w:r>
+        <w:rPr>
+          <w:rFonts w:asciiTheme="minorHAnsi" w:hAnsiTheme="minorHAnsi" w:cstheme="minorHAnsi"/>
+          <w:i/>
+          <w:iCs/>
+          <w:color w:val="000000"/>
+          <w:sz w:val="22"/>
+          <w:szCs w:val="22"/>
+        </w:rPr>
+        <w:t>uid</w:t>
+      </w:r>
+      <w:proofErr w:type="spellEnd"/>
+      <w:r>
+        <w:rPr>
+          <w:rFonts w:asciiTheme="minorHAnsi" w:hAnsiTheme="minorHAnsi" w:cstheme="minorHAnsi"/>
+          <w:color w:val="000000"/>
+          <w:sz w:val="22"/>
+          <w:szCs w:val="22"/>
+        </w:rPr>
+        <w:t> and </w:t>
+      </w:r>
+      <w:proofErr w:type="spellStart"/>
+      <w:r>
+        <w:rPr>
+          <w:rFonts w:asciiTheme="minorHAnsi" w:hAnsiTheme="minorHAnsi" w:cstheme="minorHAnsi"/>
+          <w:i/>
+          <w:iCs/>
+          <w:color w:val="000000"/>
+          <w:sz w:val="22"/>
+          <w:szCs w:val="22"/>
+        </w:rPr>
+        <w:t>pwd</w:t>
+      </w:r>
+      <w:proofErr w:type="spellEnd"/>
+      <w:r>
+        <w:rPr>
+          <w:rFonts w:asciiTheme="minorHAnsi" w:hAnsiTheme="minorHAnsi" w:cstheme="minorHAnsi"/>
+          <w:color w:val="000000"/>
+          <w:sz w:val="22"/>
+          <w:szCs w:val="22"/>
+        </w:rPr>
+        <w:t> represent user id and password, respectively.</w:t>
+      </w:r>
+    </w:p>
+    <w:p>
+      <w:pPr>
+        <w:numPr>
+          <w:ilvl w:val="0"/>
+          <w:numId w:val="12"/>
+        </w:numPr>
+        <w:tabs>
+          <w:tab w:val="clear" w:pos="720"/>
+          <w:tab w:val="num" w:pos="1080"/>
+        </w:tabs>
+        <w:spacing w:after="120" w:line="240" w:lineRule="auto"/>
+        <w:ind w:left="1080"/>
+        <w:rPr>
+          <w:rFonts w:cstheme="minorHAnsi"/>
+          <w:color w:val="000000"/>
+        </w:rPr>
+      </w:pPr>
+      <w:r>
+        <w:rPr>
+          <w:rFonts w:cstheme="minorHAnsi"/>
+          <w:color w:val="000000"/>
+        </w:rPr>
+        <w:t>In case you know C#, you can compile the real-time cache feature by compiling and running the test project at the directory</w:t>
+      </w:r>
+      <w:proofErr w:type="gramStart"/>
+      <w:r>
+        <w:rPr>
+          <w:rFonts w:cstheme="minorHAnsi"/>
+          <w:color w:val="000000"/>
+        </w:rPr>
+        <w:t xml:space="preserve"> ..</w:t>
+      </w:r>
+      <w:proofErr w:type="gramEnd"/>
+      <w:r>
+        <w:rPr>
+          <w:rFonts w:cstheme="minorHAnsi"/>
+          <w:color w:val="000000"/>
+        </w:rPr>
+        <w:t>/</w:t>
+      </w:r>
+      <w:proofErr w:type="spellStart"/>
+      <w:r>
+        <w:rPr>
+          <w:rFonts w:cstheme="minorHAnsi"/>
+          <w:color w:val="000000"/>
+        </w:rPr>
+        <w:t>socketpro</w:t>
+      </w:r>
+      <w:proofErr w:type="spellEnd"/>
+      <w:r>
+        <w:rPr>
+          <w:rFonts w:cstheme="minorHAnsi"/>
+          <w:color w:val="000000"/>
+        </w:rPr>
+        <w:t>/</w:t>
+      </w:r>
+      <w:proofErr w:type="spellStart"/>
+      <w:r>
+        <w:rPr>
+          <w:rFonts w:cstheme="minorHAnsi"/>
+          <w:color w:val="000000"/>
+        </w:rPr>
+        <w:t>stream_sql</w:t>
+      </w:r>
+      <w:proofErr w:type="spellEnd"/>
+      <w:r>
+        <w:rPr>
+          <w:rFonts w:cstheme="minorHAnsi"/>
+          <w:color w:val="000000"/>
+        </w:rPr>
+        <w:t>/</w:t>
+      </w:r>
+      <w:proofErr w:type="spellStart"/>
+      <w:r>
+        <w:rPr>
+          <w:rFonts w:cstheme="minorHAnsi"/>
+          <w:color w:val="000000"/>
+        </w:rPr>
+        <w:t>mysql</w:t>
+      </w:r>
+      <w:proofErr w:type="spellEnd"/>
+      <w:r>
+        <w:rPr>
+          <w:rFonts w:cstheme="minorHAnsi"/>
+          <w:color w:val="000000"/>
+        </w:rPr>
+        <w:t>/</w:t>
+      </w:r>
+      <w:proofErr w:type="spellStart"/>
+      <w:r>
+        <w:rPr>
+          <w:rFonts w:cstheme="minorHAnsi"/>
+          <w:color w:val="000000"/>
+        </w:rPr>
+        <w:t>test_cache</w:t>
+      </w:r>
+      <w:proofErr w:type="spellEnd"/>
+      <w:r>
+        <w:rPr>
+          <w:rFonts w:cstheme="minorHAnsi"/>
+          <w:color w:val="000000"/>
         </w:rPr>
         <w:t>.</w:t>
       </w:r>
@@ -1160,8 +1760,46 @@
         <w:rPr>
           <w:rFonts w:cstheme="minorHAnsi"/>
         </w:rPr>
-        <w:t>/node-v10.11.0</w:t>
-      </w:r>
+        <w:t>/node-</w:t>
+      </w:r>
+      <w:proofErr w:type="spellStart"/>
+      <w:r>
+        <w:rPr>
+          <w:rFonts w:cstheme="minorHAnsi"/>
+        </w:rPr>
+        <w:t>v</w:t>
+      </w:r>
+      <w:r>
+        <w:rPr>
+          <w:rFonts w:cstheme="minorHAnsi"/>
+        </w:rPr>
+        <w:t>x</w:t>
+      </w:r>
+      <w:r>
+        <w:rPr>
+          <w:rFonts w:cstheme="minorHAnsi"/>
+        </w:rPr>
+        <w:t>.</w:t>
+      </w:r>
+      <w:r>
+        <w:rPr>
+          <w:rFonts w:cstheme="minorHAnsi"/>
+        </w:rPr>
+        <w:t>y</w:t>
+      </w:r>
+      <w:r>
+        <w:rPr>
+          <w:rFonts w:cstheme="minorHAnsi"/>
+        </w:rPr>
+        <w:t>.</w:t>
+      </w:r>
+      <w:r>
+        <w:rPr>
+          <w:rFonts w:cstheme="minorHAnsi"/>
+        </w:rPr>
+        <w:t>z</w:t>
+      </w:r>
+      <w:proofErr w:type="spellEnd"/>
       <w:r>
         <w:rPr>
           <w:rFonts w:cstheme="minorHAnsi"/>
@@ -1272,17 +1910,7 @@
           <w:sz w:val="24"/>
           <w:szCs w:val="24"/>
         </w:rPr>
-        <w:t xml:space="preserve"> into the </w:t>
-      </w:r>
-      <w:bookmarkStart w:id="0" w:name="_GoBack"/>
-      <w:bookmarkEnd w:id="0"/>
-      <w:r>
-        <w:rPr>
-          <w:rFonts w:cstheme="minorHAnsi"/>
-          <w:sz w:val="24"/>
-          <w:szCs w:val="24"/>
-        </w:rPr>
-        <w:t>directory where</w:t>
+        <w:t xml:space="preserve"> into the directory where</w:t>
       </w:r>
       <w:r>
         <w:rPr>
@@ -1304,7 +1932,7 @@
 </file>
 
 <file path=word/numbering.xml><?xml version="1.0" encoding="utf-8"?>
-<w:numbering xmlns:wpc="http://schemas.microsoft.com/office/word/2010/wordprocessingCanvas" xmlns:cx="http://schemas.microsoft.com/office/drawing/2014/chartex" xmlns:cx1="http://schemas.microsoft.com/office/drawing/2015/9/8/chartex" xmlns:cx2="http://schemas.microsoft.com/office/drawing/2015/10/21/chartex" xmlns:cx3="http://schemas.microsoft.com/office/drawing/2016/5/9/chartex" xmlns:cx4="http://schemas.microsoft.com/office/drawing/2016/5/10/chartex" xmlns:cx5="http://schemas.microsoft.com/office/drawing/2016/5/11/chartex" xmlns:cx6="http://schemas.microsoft.com/office/drawing/2016/5/12/chartex" xmlns:cx7="http://schemas.microsoft.com/office/drawing/2016/5/13/chartex" xmlns:cx8="http://schemas.microsoft.com/office/drawing/2016/5/14/chartex" xmlns:mc="http://schemas.openxmlformats.org/markup-compatibility/2006" xmlns:aink="http://schemas.microsoft.com/office/drawing/2016/ink" xmlns:am3d="http://schemas.microsoft.com/office/drawing/2017/model3d" xmlns:o="urn:schemas-microsoft-com:office:office" xmlns:r="http://schemas.openxmlformats.org/officeDocument/2006/relationships" xmlns:m="http://schemas.openxmlformats.org/officeDocument/2006/math" xmlns:v="urn:schemas-microsoft-com:vml" xmlns:wp14="http://schemas.microsoft.com/office/word/2010/wordprocessingDrawing" xmlns:wp="http://schemas.openxmlformats.org/drawingml/2006/wordprocessingDrawing" xmlns:w10="urn:schemas-microsoft-com:office:word" xmlns:w="http://schemas.openxmlformats.org/wordprocessingml/2006/main" xmlns:w14="http://schemas.microsoft.com/office/word/2010/wordml" xmlns:w15="http://schemas.microsoft.com/office/word/2012/wordml" xmlns:w16cid="http://schemas.microsoft.com/office/word/2016/wordml/cid" xmlns:w16se="http://schemas.microsoft.com/office/word/2015/wordml/symex" xmlns:wpg="http://schemas.microsoft.com/office/word/2010/wordprocessingGroup" xmlns:wpi="http://schemas.microsoft.com/office/word/2010/wordprocessingInk" xmlns:wne="http://schemas.microsoft.com/office/word/2006/wordml" xmlns:wps="http://schemas.microsoft.com/office/word/2010/wordprocessingShape" mc:Ignorable="w14 w15 w16se w16cid wp14">
+<w:numbering xmlns:wpc="http://schemas.microsoft.com/office/word/2010/wordprocessingCanvas" xmlns:cx="http://schemas.microsoft.com/office/drawing/2014/chartex" xmlns:cx1="http://schemas.microsoft.com/office/drawing/2015/9/8/chartex" xmlns:cx2="http://schemas.microsoft.com/office/drawing/2015/10/21/chartex" xmlns:cx3="http://schemas.microsoft.com/office/drawing/2016/5/9/chartex" xmlns:cx4="http://schemas.microsoft.com/office/drawing/2016/5/10/chartex" xmlns:cx5="http://schemas.microsoft.com/office/drawing/2016/5/11/chartex" xmlns:cx6="http://schemas.microsoft.com/office/drawing/2016/5/12/chartex" xmlns:cx7="http://schemas.microsoft.com/office/drawing/2016/5/13/chartex" xmlns:cx8="http://schemas.microsoft.com/office/drawing/2016/5/14/chartex" xmlns:mc="http://schemas.openxmlformats.org/markup-compatibility/2006" xmlns:aink="http://schemas.microsoft.com/office/drawing/2016/ink" xmlns:am3d="http://schemas.microsoft.com/office/drawing/2017/model3d" xmlns:o="urn:schemas-microsoft-com:office:office" xmlns:r="http://schemas.openxmlformats.org/officeDocument/2006/relationships" xmlns:m="http://schemas.openxmlformats.org/officeDocument/2006/math" xmlns:v="urn:schemas-microsoft-com:vml" xmlns:wp14="http://schemas.microsoft.com/office/word/2010/wordprocessingDrawing" xmlns:wp="http://schemas.openxmlformats.org/drawingml/2006/wordprocessingDrawing" xmlns:w10="urn:schemas-microsoft-com:office:word" xmlns:w="http://schemas.openxmlformats.org/wordprocessingml/2006/main" xmlns:w14="http://schemas.microsoft.com/office/word/2010/wordml" xmlns:w15="http://schemas.microsoft.com/office/word/2012/wordml" xmlns:w16cex="http://schemas.microsoft.com/office/word/2018/wordml/cex" xmlns:w16cid="http://schemas.microsoft.com/office/word/2016/wordml/cid" xmlns:w16="http://schemas.microsoft.com/office/word/2018/wordml" xmlns:w16se="http://schemas.microsoft.com/office/word/2015/wordml/symex" xmlns:wpg="http://schemas.microsoft.com/office/word/2010/wordprocessingGroup" xmlns:wpi="http://schemas.microsoft.com/office/word/2010/wordprocessingInk" xmlns:wne="http://schemas.microsoft.com/office/word/2006/wordml" xmlns:wps="http://schemas.microsoft.com/office/word/2010/wordprocessingShape" mc:Ignorable="w14 w15 w16se w16cid w16 w16cex wp14">
   <w:abstractNum w:abstractNumId="0" w15:restartNumberingAfterBreak="0">
     <w:nsid w:val="034F2E91"/>
     <w:multiLevelType w:val="hybridMultilevel"/>
@@ -1508,6 +2136,119 @@
     </w:lvl>
   </w:abstractNum>
   <w:abstractNum w:abstractNumId="2" w15:restartNumberingAfterBreak="0">
+    <w:nsid w:val="09954879"/>
+    <w:multiLevelType w:val="multilevel"/>
+    <w:tmpl w:val="055635BC"/>
+    <w:lvl w:ilvl="0">
+      <w:start w:val="1"/>
+      <w:numFmt w:val="decimal"/>
+      <w:lvlText w:val="%1."/>
+      <w:lvlJc w:val="left"/>
+      <w:pPr>
+        <w:tabs>
+          <w:tab w:val="num" w:pos="720"/>
+        </w:tabs>
+        <w:ind w:left="720" w:hanging="360"/>
+      </w:pPr>
+    </w:lvl>
+    <w:lvl w:ilvl="1" w:tentative="1">
+      <w:start w:val="1"/>
+      <w:numFmt w:val="decimal"/>
+      <w:lvlText w:val="%2."/>
+      <w:lvlJc w:val="left"/>
+      <w:pPr>
+        <w:tabs>
+          <w:tab w:val="num" w:pos="1440"/>
+        </w:tabs>
+        <w:ind w:left="1440" w:hanging="360"/>
+      </w:pPr>
+    </w:lvl>
+    <w:lvl w:ilvl="2" w:tentative="1">
+      <w:start w:val="1"/>
+      <w:numFmt w:val="decimal"/>
+      <w:lvlText w:val="%3."/>
+      <w:lvlJc w:val="left"/>
+      <w:pPr>
+        <w:tabs>
+          <w:tab w:val="num" w:pos="2160"/>
+        </w:tabs>
+        <w:ind w:left="2160" w:hanging="360"/>
+      </w:pPr>
+    </w:lvl>
+    <w:lvl w:ilvl="3" w:tentative="1">
+      <w:start w:val="1"/>
+      <w:numFmt w:val="decimal"/>
+      <w:lvlText w:val="%4."/>
+      <w:lvlJc w:val="left"/>
+      <w:pPr>
+        <w:tabs>
+          <w:tab w:val="num" w:pos="2880"/>
+        </w:tabs>
+        <w:ind w:left="2880" w:hanging="360"/>
+      </w:pPr>
+    </w:lvl>
+    <w:lvl w:ilvl="4" w:tentative="1">
+      <w:start w:val="1"/>
+      <w:numFmt w:val="decimal"/>
+      <w:lvlText w:val="%5."/>
+      <w:lvlJc w:val="left"/>
+      <w:pPr>
+        <w:tabs>
+          <w:tab w:val="num" w:pos="3600"/>
+        </w:tabs>
+        <w:ind w:left="3600" w:hanging="360"/>
+      </w:pPr>
+    </w:lvl>
+    <w:lvl w:ilvl="5" w:tentative="1">
+      <w:start w:val="1"/>
+      <w:numFmt w:val="decimal"/>
+      <w:lvlText w:val="%6."/>
+      <w:lvlJc w:val="left"/>
+      <w:pPr>
+        <w:tabs>
+          <w:tab w:val="num" w:pos="4320"/>
+        </w:tabs>
+        <w:ind w:left="4320" w:hanging="360"/>
+      </w:pPr>
+    </w:lvl>
+    <w:lvl w:ilvl="6" w:tentative="1">
+      <w:start w:val="1"/>
+      <w:numFmt w:val="decimal"/>
+      <w:lvlText w:val="%7."/>
+      <w:lvlJc w:val="left"/>
+      <w:pPr>
+        <w:tabs>
+          <w:tab w:val="num" w:pos="5040"/>
+        </w:tabs>
+        <w:ind w:left="5040" w:hanging="360"/>
+      </w:pPr>
+    </w:lvl>
+    <w:lvl w:ilvl="7" w:tentative="1">
+      <w:start w:val="1"/>
+      <w:numFmt w:val="decimal"/>
+      <w:lvlText w:val="%8."/>
+      <w:lvlJc w:val="left"/>
+      <w:pPr>
+        <w:tabs>
+          <w:tab w:val="num" w:pos="5760"/>
+        </w:tabs>
+        <w:ind w:left="5760" w:hanging="360"/>
+      </w:pPr>
+    </w:lvl>
+    <w:lvl w:ilvl="8" w:tentative="1">
+      <w:start w:val="1"/>
+      <w:numFmt w:val="decimal"/>
+      <w:lvlText w:val="%9."/>
+      <w:lvlJc w:val="left"/>
+      <w:pPr>
+        <w:tabs>
+          <w:tab w:val="num" w:pos="6480"/>
+        </w:tabs>
+        <w:ind w:left="6480" w:hanging="360"/>
+      </w:pPr>
+    </w:lvl>
+  </w:abstractNum>
+  <w:abstractNum w:abstractNumId="3" w15:restartNumberingAfterBreak="0">
     <w:nsid w:val="14A70331"/>
     <w:multiLevelType w:val="hybridMultilevel"/>
     <w:tmpl w:val="8200AD2E"/>
@@ -1596,7 +2337,7 @@
       </w:pPr>
     </w:lvl>
   </w:abstractNum>
-  <w:abstractNum w:abstractNumId="3" w15:restartNumberingAfterBreak="0">
+  <w:abstractNum w:abstractNumId="4" w15:restartNumberingAfterBreak="0">
     <w:nsid w:val="195166C0"/>
     <w:multiLevelType w:val="hybridMultilevel"/>
     <w:tmpl w:val="426819B6"/>
@@ -1685,7 +2426,120 @@
       </w:pPr>
     </w:lvl>
   </w:abstractNum>
-  <w:abstractNum w:abstractNumId="4" w15:restartNumberingAfterBreak="0">
+  <w:abstractNum w:abstractNumId="5" w15:restartNumberingAfterBreak="0">
+    <w:nsid w:val="24B01DEA"/>
+    <w:multiLevelType w:val="multilevel"/>
+    <w:tmpl w:val="B030CB40"/>
+    <w:lvl w:ilvl="0">
+      <w:start w:val="1"/>
+      <w:numFmt w:val="decimal"/>
+      <w:lvlText w:val="%1."/>
+      <w:lvlJc w:val="left"/>
+      <w:pPr>
+        <w:tabs>
+          <w:tab w:val="num" w:pos="720"/>
+        </w:tabs>
+        <w:ind w:left="720" w:hanging="360"/>
+      </w:pPr>
+    </w:lvl>
+    <w:lvl w:ilvl="1" w:tentative="1">
+      <w:start w:val="1"/>
+      <w:numFmt w:val="decimal"/>
+      <w:lvlText w:val="%2."/>
+      <w:lvlJc w:val="left"/>
+      <w:pPr>
+        <w:tabs>
+          <w:tab w:val="num" w:pos="1440"/>
+        </w:tabs>
+        <w:ind w:left="1440" w:hanging="360"/>
+      </w:pPr>
+    </w:lvl>
+    <w:lvl w:ilvl="2" w:tentative="1">
+      <w:start w:val="1"/>
+      <w:numFmt w:val="decimal"/>
+      <w:lvlText w:val="%3."/>
+      <w:lvlJc w:val="left"/>
+      <w:pPr>
+        <w:tabs>
+          <w:tab w:val="num" w:pos="2160"/>
+        </w:tabs>
+        <w:ind w:left="2160" w:hanging="360"/>
+      </w:pPr>
+    </w:lvl>
+    <w:lvl w:ilvl="3" w:tentative="1">
+      <w:start w:val="1"/>
+      <w:numFmt w:val="decimal"/>
+      <w:lvlText w:val="%4."/>
+      <w:lvlJc w:val="left"/>
+      <w:pPr>
+        <w:tabs>
+          <w:tab w:val="num" w:pos="2880"/>
+        </w:tabs>
+        <w:ind w:left="2880" w:hanging="360"/>
+      </w:pPr>
+    </w:lvl>
+    <w:lvl w:ilvl="4" w:tentative="1">
+      <w:start w:val="1"/>
+      <w:numFmt w:val="decimal"/>
+      <w:lvlText w:val="%5."/>
+      <w:lvlJc w:val="left"/>
+      <w:pPr>
+        <w:tabs>
+          <w:tab w:val="num" w:pos="3600"/>
+        </w:tabs>
+        <w:ind w:left="3600" w:hanging="360"/>
+      </w:pPr>
+    </w:lvl>
+    <w:lvl w:ilvl="5" w:tentative="1">
+      <w:start w:val="1"/>
+      <w:numFmt w:val="decimal"/>
+      <w:lvlText w:val="%6."/>
+      <w:lvlJc w:val="left"/>
+      <w:pPr>
+        <w:tabs>
+          <w:tab w:val="num" w:pos="4320"/>
+        </w:tabs>
+        <w:ind w:left="4320" w:hanging="360"/>
+      </w:pPr>
+    </w:lvl>
+    <w:lvl w:ilvl="6" w:tentative="1">
+      <w:start w:val="1"/>
+      <w:numFmt w:val="decimal"/>
+      <w:lvlText w:val="%7."/>
+      <w:lvlJc w:val="left"/>
+      <w:pPr>
+        <w:tabs>
+          <w:tab w:val="num" w:pos="5040"/>
+        </w:tabs>
+        <w:ind w:left="5040" w:hanging="360"/>
+      </w:pPr>
+    </w:lvl>
+    <w:lvl w:ilvl="7" w:tentative="1">
+      <w:start w:val="1"/>
+      <w:numFmt w:val="decimal"/>
+      <w:lvlText w:val="%8."/>
+      <w:lvlJc w:val="left"/>
+      <w:pPr>
+        <w:tabs>
+          <w:tab w:val="num" w:pos="5760"/>
+        </w:tabs>
+        <w:ind w:left="5760" w:hanging="360"/>
+      </w:pPr>
+    </w:lvl>
+    <w:lvl w:ilvl="8" w:tentative="1">
+      <w:start w:val="1"/>
+      <w:numFmt w:val="decimal"/>
+      <w:lvlText w:val="%9."/>
+      <w:lvlJc w:val="left"/>
+      <w:pPr>
+        <w:tabs>
+          <w:tab w:val="num" w:pos="6480"/>
+        </w:tabs>
+        <w:ind w:left="6480" w:hanging="360"/>
+      </w:pPr>
+    </w:lvl>
+  </w:abstractNum>
+  <w:abstractNum w:abstractNumId="6" w15:restartNumberingAfterBreak="0">
     <w:nsid w:val="29C653E5"/>
     <w:multiLevelType w:val="hybridMultilevel"/>
     <w:tmpl w:val="ACACC630"/>
@@ -1774,7 +2628,7 @@
       </w:pPr>
     </w:lvl>
   </w:abstractNum>
-  <w:abstractNum w:abstractNumId="5" w15:restartNumberingAfterBreak="0">
+  <w:abstractNum w:abstractNumId="7" w15:restartNumberingAfterBreak="0">
     <w:nsid w:val="318A39ED"/>
     <w:multiLevelType w:val="hybridMultilevel"/>
     <w:tmpl w:val="F1700754"/>
@@ -1860,7 +2714,7 @@
       </w:pPr>
     </w:lvl>
   </w:abstractNum>
-  <w:abstractNum w:abstractNumId="6" w15:restartNumberingAfterBreak="0">
+  <w:abstractNum w:abstractNumId="8" w15:restartNumberingAfterBreak="0">
     <w:nsid w:val="55393351"/>
     <w:multiLevelType w:val="hybridMultilevel"/>
     <w:tmpl w:val="9E2A5B62"/>
@@ -1949,7 +2803,7 @@
       </w:pPr>
     </w:lvl>
   </w:abstractNum>
-  <w:abstractNum w:abstractNumId="7" w15:restartNumberingAfterBreak="0">
+  <w:abstractNum w:abstractNumId="9" w15:restartNumberingAfterBreak="0">
     <w:nsid w:val="5FEA6984"/>
     <w:multiLevelType w:val="hybridMultilevel"/>
     <w:tmpl w:val="B804EBA6"/>
@@ -2038,7 +2892,7 @@
       </w:pPr>
     </w:lvl>
   </w:abstractNum>
-  <w:abstractNum w:abstractNumId="8" w15:restartNumberingAfterBreak="0">
+  <w:abstractNum w:abstractNumId="10" w15:restartNumberingAfterBreak="0">
     <w:nsid w:val="62C31F31"/>
     <w:multiLevelType w:val="hybridMultilevel"/>
     <w:tmpl w:val="5044916C"/>
@@ -2127,7 +2981,7 @@
       </w:pPr>
     </w:lvl>
   </w:abstractNum>
-  <w:abstractNum w:abstractNumId="9" w15:restartNumberingAfterBreak="0">
+  <w:abstractNum w:abstractNumId="11" w15:restartNumberingAfterBreak="0">
     <w:nsid w:val="71C604E8"/>
     <w:multiLevelType w:val="hybridMultilevel"/>
     <w:tmpl w:val="C20498B4"/>
@@ -2220,37 +3074,43 @@
     <w:abstractNumId w:val="1"/>
   </w:num>
   <w:num w:numId="2">
-    <w:abstractNumId w:val="5"/>
+    <w:abstractNumId w:val="7"/>
   </w:num>
   <w:num w:numId="3">
-    <w:abstractNumId w:val="3"/>
+    <w:abstractNumId w:val="4"/>
   </w:num>
   <w:num w:numId="4">
-    <w:abstractNumId w:val="7"/>
+    <w:abstractNumId w:val="9"/>
   </w:num>
   <w:num w:numId="5">
-    <w:abstractNumId w:val="8"/>
+    <w:abstractNumId w:val="10"/>
   </w:num>
   <w:num w:numId="6">
-    <w:abstractNumId w:val="9"/>
+    <w:abstractNumId w:val="11"/>
   </w:num>
   <w:num w:numId="7">
     <w:abstractNumId w:val="0"/>
   </w:num>
   <w:num w:numId="8">
+    <w:abstractNumId w:val="8"/>
+  </w:num>
+  <w:num w:numId="9">
     <w:abstractNumId w:val="6"/>
   </w:num>
-  <w:num w:numId="9">
-    <w:abstractNumId w:val="4"/>
+  <w:num w:numId="10">
+    <w:abstractNumId w:val="3"/>
   </w:num>
-  <w:num w:numId="10">
+  <w:num w:numId="11">
     <w:abstractNumId w:val="2"/>
+  </w:num>
+  <w:num w:numId="12">
+    <w:abstractNumId w:val="5"/>
   </w:num>
 </w:numbering>
 </file>
 
 <file path=word/styles.xml><?xml version="1.0" encoding="utf-8"?>
-<w:styles xmlns:mc="http://schemas.openxmlformats.org/markup-compatibility/2006" xmlns:r="http://schemas.openxmlformats.org/officeDocument/2006/relationships" xmlns:w="http://schemas.openxmlformats.org/wordprocessingml/2006/main" xmlns:w14="http://schemas.microsoft.com/office/word/2010/wordml" xmlns:w15="http://schemas.microsoft.com/office/word/2012/wordml" xmlns:w16cid="http://schemas.microsoft.com/office/word/2016/wordml/cid" xmlns:w16se="http://schemas.microsoft.com/office/word/2015/wordml/symex" mc:Ignorable="w14 w15 w16se w16cid">
+<w:styles xmlns:mc="http://schemas.openxmlformats.org/markup-compatibility/2006" xmlns:r="http://schemas.openxmlformats.org/officeDocument/2006/relationships" xmlns:w="http://schemas.openxmlformats.org/wordprocessingml/2006/main" xmlns:w14="http://schemas.microsoft.com/office/word/2010/wordml" xmlns:w15="http://schemas.microsoft.com/office/word/2012/wordml" xmlns:w16cex="http://schemas.microsoft.com/office/word/2018/wordml/cex" xmlns:w16cid="http://schemas.microsoft.com/office/word/2016/wordml/cid" xmlns:w16="http://schemas.microsoft.com/office/word/2018/wordml" xmlns:w16se="http://schemas.microsoft.com/office/word/2015/wordml/symex" mc:Ignorable="w14 w15 w16se w16cid w16 w16cex">
   <w:docDefaults>
     <w:rPrDefault>
       <w:rPr>
@@ -2266,7 +3126,7 @@
       </w:pPr>
     </w:pPrDefault>
   </w:docDefaults>
-  <w:latentStyles w:defLockedState="0" w:defUIPriority="99" w:defSemiHidden="0" w:defUnhideWhenUsed="0" w:defQFormat="0" w:count="375">
+  <w:latentStyles w:defLockedState="0" w:defUIPriority="99" w:defSemiHidden="0" w:defUnhideWhenUsed="0" w:defQFormat="0" w:count="376">
     <w:lsdException w:name="Normal" w:uiPriority="0" w:qFormat="1"/>
     <w:lsdException w:name="heading 1" w:uiPriority="9" w:qFormat="1"/>
     <w:lsdException w:name="heading 2" w:semiHidden="1" w:uiPriority="9" w:unhideWhenUsed="1" w:qFormat="1"/>
@@ -2372,7 +3232,6 @@
     <w:lsdException w:name="HTML Sample" w:semiHidden="1" w:unhideWhenUsed="1"/>
     <w:lsdException w:name="HTML Typewriter" w:semiHidden="1" w:unhideWhenUsed="1"/>
     <w:lsdException w:name="HTML Variable" w:semiHidden="1" w:unhideWhenUsed="1"/>
-    <w:lsdException w:name="Normal Table" w:semiHidden="1" w:unhideWhenUsed="1"/>
     <w:lsdException w:name="annotation subject" w:semiHidden="1" w:unhideWhenUsed="1"/>
     <w:lsdException w:name="No List" w:semiHidden="1" w:unhideWhenUsed="1"/>
     <w:lsdException w:name="Outline List 1" w:semiHidden="1" w:unhideWhenUsed="1"/>
@@ -2419,10 +3278,8 @@
     <w:lsdException w:name="Table Subtle 2" w:semiHidden="1" w:unhideWhenUsed="1"/>
     <w:lsdException w:name="Table Web 1" w:semiHidden="1" w:unhideWhenUsed="1"/>
     <w:lsdException w:name="Table Web 2" w:semiHidden="1" w:unhideWhenUsed="1"/>
-    <w:lsdException w:name="Table Web 3" w:semiHidden="1" w:unhideWhenUsed="1"/>
     <w:lsdException w:name="Balloon Text" w:semiHidden="1" w:unhideWhenUsed="1"/>
     <w:lsdException w:name="Table Grid" w:uiPriority="39"/>
-    <w:lsdException w:name="Table Theme" w:semiHidden="1" w:unhideWhenUsed="1"/>
     <w:lsdException w:name="Placeholder Text" w:semiHidden="1"/>
     <w:lsdException w:name="No Spacing" w:uiPriority="1" w:qFormat="1"/>
     <w:lsdException w:name="Light Shading" w:uiPriority="60"/>
@@ -2642,6 +3499,7 @@
     <w:lsdException w:name="Smart Hyperlink" w:semiHidden="1" w:unhideWhenUsed="1"/>
     <w:lsdException w:name="Hashtag" w:semiHidden="1" w:unhideWhenUsed="1"/>
     <w:lsdException w:name="Unresolved Mention" w:semiHidden="1" w:unhideWhenUsed="1"/>
+    <w:lsdException w:name="Smart Link" w:semiHidden="1" w:unhideWhenUsed="1"/>
   </w:latentStyles>
   <w:style w:type="paragraph" w:default="1" w:styleId="Normal">
     <w:name w:val="Normal"/>
@@ -2707,6 +3565,34 @@
     <w:rPr>
       <w:color w:val="605E5C"/>
       <w:shd w:val="clear" w:color="auto" w:fill="E1DFDD"/>
+    </w:rPr>
+  </w:style>
+  <w:style w:type="paragraph" w:styleId="NormalWeb">
+    <w:name w:val="Normal (Web)"/>
+    <w:basedOn w:val="Normal"/>
+    <w:uiPriority w:val="99"/>
+    <w:semiHidden/>
+    <w:unhideWhenUsed/>
+    <w:rsid w:val="0052609D"/>
+    <w:pPr>
+      <w:spacing w:before="100" w:beforeAutospacing="1" w:after="100" w:afterAutospacing="1" w:line="240" w:lineRule="auto"/>
+    </w:pPr>
+    <w:rPr>
+      <w:rFonts w:ascii="Times New Roman" w:eastAsia="Times New Roman" w:hAnsi="Times New Roman" w:cs="Times New Roman"/>
+      <w:sz w:val="24"/>
+      <w:szCs w:val="24"/>
+    </w:rPr>
+  </w:style>
+  <w:style w:type="character" w:styleId="FollowedHyperlink">
+    <w:name w:val="FollowedHyperlink"/>
+    <w:basedOn w:val="DefaultParagraphFont"/>
+    <w:uiPriority w:val="99"/>
+    <w:semiHidden/>
+    <w:unhideWhenUsed/>
+    <w:rsid w:val="00F6201B"/>
+    <w:rPr>
+      <w:color w:val="954F72" w:themeColor="followedHyperlink"/>
+      <w:u w:val="single"/>
     </w:rPr>
   </w:style>
 </w:styles>

</xml_diff>